<commit_message>
Mise à jour streamlit
</commit_message>
<xml_diff>
--- a/Fiche Projet/Idée Projet.docx
+++ b/Fiche Projet/Idée Projet.docx
@@ -1,6 +1,6 @@
 
 <file path=word/document.xml><?xml version="1.0" encoding="utf-8"?>
-<w:document xmlns:wpc="http://schemas.microsoft.com/office/word/2010/wordprocessingCanvas" xmlns:cx="http://schemas.microsoft.com/office/drawing/2014/chartex" xmlns:mc="http://schemas.openxmlformats.org/markup-compatibility/2006" xmlns:o="urn:schemas-microsoft-com:office:office" xmlns:r="http://schemas.openxmlformats.org/officeDocument/2006/relationships" xmlns:m="http://schemas.openxmlformats.org/officeDocument/2006/math" xmlns:v="urn:schemas-microsoft-com:vml" xmlns:wp14="http://schemas.microsoft.com/office/word/2010/wordprocessingDrawing" xmlns:wp="http://schemas.openxmlformats.org/drawingml/2006/wordprocessingDrawing" xmlns:w10="urn:schemas-microsoft-com:office:word" xmlns:w="http://schemas.openxmlformats.org/wordprocessingml/2006/main" xmlns:w14="http://schemas.microsoft.com/office/word/2010/wordml" xmlns:w15="http://schemas.microsoft.com/office/word/2012/wordml" xmlns:w16se="http://schemas.microsoft.com/office/word/2015/wordml/symex" xmlns:wpg="http://schemas.microsoft.com/office/word/2010/wordprocessingGroup" xmlns:wpi="http://schemas.microsoft.com/office/word/2010/wordprocessingInk" xmlns:wne="http://schemas.microsoft.com/office/word/2006/wordml" xmlns:wps="http://schemas.microsoft.com/office/word/2010/wordprocessingShape" mc:Ignorable="w14 w15 w16se wp14">
+<w:document xmlns:wpc="http://schemas.microsoft.com/office/word/2010/wordprocessingCanvas" xmlns:cx="http://schemas.microsoft.com/office/drawing/2014/chartex" xmlns:cx1="http://schemas.microsoft.com/office/drawing/2015/9/8/chartex" xmlns:cx2="http://schemas.microsoft.com/office/drawing/2015/10/21/chartex" xmlns:cx3="http://schemas.microsoft.com/office/drawing/2016/5/9/chartex" xmlns:cx4="http://schemas.microsoft.com/office/drawing/2016/5/10/chartex" xmlns:cx5="http://schemas.microsoft.com/office/drawing/2016/5/11/chartex" xmlns:cx6="http://schemas.microsoft.com/office/drawing/2016/5/12/chartex" xmlns:cx7="http://schemas.microsoft.com/office/drawing/2016/5/13/chartex" xmlns:cx8="http://schemas.microsoft.com/office/drawing/2016/5/14/chartex" xmlns:mc="http://schemas.openxmlformats.org/markup-compatibility/2006" xmlns:aink="http://schemas.microsoft.com/office/drawing/2016/ink" xmlns:am3d="http://schemas.microsoft.com/office/drawing/2017/model3d" xmlns:o="urn:schemas-microsoft-com:office:office" xmlns:r="http://schemas.openxmlformats.org/officeDocument/2006/relationships" xmlns:m="http://schemas.openxmlformats.org/officeDocument/2006/math" xmlns:v="urn:schemas-microsoft-com:vml" xmlns:wp14="http://schemas.microsoft.com/office/word/2010/wordprocessingDrawing" xmlns:wp="http://schemas.openxmlformats.org/drawingml/2006/wordprocessingDrawing" xmlns:w10="urn:schemas-microsoft-com:office:word" xmlns:w="http://schemas.openxmlformats.org/wordprocessingml/2006/main" xmlns:w14="http://schemas.microsoft.com/office/word/2010/wordml" xmlns:w15="http://schemas.microsoft.com/office/word/2012/wordml" xmlns:w16cex="http://schemas.microsoft.com/office/word/2018/wordml/cex" xmlns:w16cid="http://schemas.microsoft.com/office/word/2016/wordml/cid" xmlns:w16="http://schemas.microsoft.com/office/word/2018/wordml" xmlns:w16sdtdh="http://schemas.microsoft.com/office/word/2020/wordml/sdtdatahash" xmlns:w16se="http://schemas.microsoft.com/office/word/2015/wordml/symex" xmlns:wpg="http://schemas.microsoft.com/office/word/2010/wordprocessingGroup" xmlns:wpi="http://schemas.microsoft.com/office/word/2010/wordprocessingInk" xmlns:wne="http://schemas.microsoft.com/office/word/2006/wordml" xmlns:wps="http://schemas.microsoft.com/office/word/2010/wordprocessingShape" mc:Ignorable="w14 w15 w16se w16cid w16 w16cex w16sdtdh wp14">
   <w:body>
     <w:p>
       <w:pPr>
@@ -61,8 +61,29 @@
           <w:lang w:val="fr-FR"/>
         </w:rPr>
       </w:pPr>
-      <w:bookmarkStart w:id="0" w:name="_GoBack"/>
-      <w:bookmarkEnd w:id="0"/>
+    </w:p>
+    <w:p>
+      <w:pPr>
+        <w:rPr>
+          <w:lang w:val="fr-FR"/>
+        </w:rPr>
+      </w:pPr>
+      <w:hyperlink r:id="rId6" w:history="1">
+        <w:r>
+          <w:rPr>
+            <w:rStyle w:val="Lienhypertexte"/>
+            <w:lang w:val="fr-FR"/>
+          </w:rPr>
+          <w:t>https://share.streamlit.io/daniellewisdl/streamlit-cheat-sheet/app.py</w:t>
+        </w:r>
+      </w:hyperlink>
+    </w:p>
+    <w:p>
+      <w:pPr>
+        <w:rPr>
+          <w:lang w:val="fr-FR"/>
+        </w:rPr>
+      </w:pPr>
     </w:p>
     <w:p>
       <w:pPr>
@@ -206,7 +227,7 @@
                     <pic:cNvPicPr/>
                   </pic:nvPicPr>
                   <pic:blipFill>
-                    <a:blip r:embed="rId6"/>
+                    <a:blip r:embed="rId7"/>
                     <a:stretch>
                       <a:fillRect/>
                     </a:stretch>
@@ -235,7 +256,7 @@
           <w:lang w:val="fr-FR"/>
         </w:rPr>
       </w:pPr>
-      <w:hyperlink r:id="rId7" w:history="1">
+      <w:hyperlink r:id="rId8" w:history="1">
         <w:r>
           <w:rPr>
             <w:rStyle w:val="Lienhypertexte"/>
@@ -677,7 +698,7 @@
           <w:lang w:val="fr-FR"/>
         </w:rPr>
       </w:pPr>
-      <w:hyperlink r:id="rId8" w:history="1">
+      <w:hyperlink r:id="rId9" w:history="1">
         <w:r>
           <w:rPr>
             <w:rStyle w:val="Lienhypertexte"/>
@@ -698,7 +719,7 @@
           <w:lang w:val="fr-FR"/>
         </w:rPr>
       </w:pPr>
-      <w:hyperlink r:id="rId9" w:history="1">
+      <w:hyperlink r:id="rId10" w:history="1">
         <w:r>
           <w:rPr>
             <w:rStyle w:val="Lienhypertexte"/>
@@ -728,7 +749,6 @@
         <w:t xml:space="preserve"> </w:t>
       </w:r>
       <w:proofErr w:type="spellStart"/>
-      <w:proofErr w:type="gramStart"/>
       <w:r>
         <w:t>m</w:t>
       </w:r>
@@ -739,7 +759,6 @@
       <w:r>
         <w:t> :</w:t>
       </w:r>
-      <w:proofErr w:type="gramEnd"/>
     </w:p>
     <w:p>
       <w:pPr>
@@ -749,7 +768,7 @@
           <w:numId w:val="36"/>
         </w:numPr>
       </w:pPr>
-      <w:hyperlink r:id="rId10" w:history="1">
+      <w:hyperlink r:id="rId11" w:history="1">
         <w:r>
           <w:rPr>
             <w:rStyle w:val="Lienhypertexte"/>
@@ -790,7 +809,7 @@
           <w:lang w:val="fr-FR"/>
         </w:rPr>
       </w:pPr>
-      <w:hyperlink r:id="rId11" w:history="1">
+      <w:hyperlink r:id="rId12" w:history="1">
         <w:r>
           <w:rPr>
             <w:rStyle w:val="Lienhypertexte"/>
@@ -811,15 +830,32 @@
           <w:lang w:val="fr-FR"/>
         </w:rPr>
       </w:pPr>
-      <w:hyperlink r:id="rId12" w:history="1">
-        <w:r>
-          <w:rPr>
-            <w:rStyle w:val="Lienhypertexte"/>
-            <w:lang w:val="fr-FR"/>
-          </w:rPr>
-          <w:t>https://opendata.paris.fr/explore/dataset/comptages-routiers-permanents-historique/information/</w:t>
-        </w:r>
-      </w:hyperlink>
+      <w:r>
+        <w:fldChar w:fldCharType="begin"/>
+      </w:r>
+      <w:r>
+        <w:rPr>
+          <w:lang w:val="fr-FR"/>
+        </w:rPr>
+        <w:instrText xml:space="preserve"> HYPERLINK "https://opendata.paris.fr/explore/dataset/comptages-routiers-permanents-historique/information/" </w:instrText>
+      </w:r>
+      <w:r>
+        <w:fldChar w:fldCharType="separate"/>
+      </w:r>
+      <w:r>
+        <w:rPr>
+          <w:rStyle w:val="Lienhypertexte"/>
+          <w:lang w:val="fr-FR"/>
+        </w:rPr>
+        <w:t>https://opendata.paris.fr/explore/dataset/comptages-routiers-permanents-historique/information/</w:t>
+      </w:r>
+      <w:r>
+        <w:rPr>
+          <w:rStyle w:val="Lienhypertexte"/>
+          <w:lang w:val="fr-FR"/>
+        </w:rPr>
+        <w:fldChar w:fldCharType="end"/>
+      </w:r>
     </w:p>
     <w:p>
       <w:pPr>
@@ -1043,7 +1079,7 @@
 </file>
 
 <file path=word/numbering.xml><?xml version="1.0" encoding="utf-8"?>
-<w:numbering xmlns:wpc="http://schemas.microsoft.com/office/word/2010/wordprocessingCanvas" xmlns:cx="http://schemas.microsoft.com/office/drawing/2014/chartex" xmlns:mc="http://schemas.openxmlformats.org/markup-compatibility/2006" xmlns:o="urn:schemas-microsoft-com:office:office" xmlns:r="http://schemas.openxmlformats.org/officeDocument/2006/relationships" xmlns:m="http://schemas.openxmlformats.org/officeDocument/2006/math" xmlns:v="urn:schemas-microsoft-com:vml" xmlns:wp14="http://schemas.microsoft.com/office/word/2010/wordprocessingDrawing" xmlns:wp="http://schemas.openxmlformats.org/drawingml/2006/wordprocessingDrawing" xmlns:w10="urn:schemas-microsoft-com:office:word" xmlns:w="http://schemas.openxmlformats.org/wordprocessingml/2006/main" xmlns:w14="http://schemas.microsoft.com/office/word/2010/wordml" xmlns:w15="http://schemas.microsoft.com/office/word/2012/wordml" xmlns:w16se="http://schemas.microsoft.com/office/word/2015/wordml/symex" xmlns:wpg="http://schemas.microsoft.com/office/word/2010/wordprocessingGroup" xmlns:wpi="http://schemas.microsoft.com/office/word/2010/wordprocessingInk" xmlns:wne="http://schemas.microsoft.com/office/word/2006/wordml" xmlns:wps="http://schemas.microsoft.com/office/word/2010/wordprocessingShape" mc:Ignorable="w14 w15 w16se wp14">
+<w:numbering xmlns:wpc="http://schemas.microsoft.com/office/word/2010/wordprocessingCanvas" xmlns:cx="http://schemas.microsoft.com/office/drawing/2014/chartex" xmlns:cx1="http://schemas.microsoft.com/office/drawing/2015/9/8/chartex" xmlns:cx2="http://schemas.microsoft.com/office/drawing/2015/10/21/chartex" xmlns:cx3="http://schemas.microsoft.com/office/drawing/2016/5/9/chartex" xmlns:cx4="http://schemas.microsoft.com/office/drawing/2016/5/10/chartex" xmlns:cx5="http://schemas.microsoft.com/office/drawing/2016/5/11/chartex" xmlns:cx6="http://schemas.microsoft.com/office/drawing/2016/5/12/chartex" xmlns:cx7="http://schemas.microsoft.com/office/drawing/2016/5/13/chartex" xmlns:cx8="http://schemas.microsoft.com/office/drawing/2016/5/14/chartex" xmlns:mc="http://schemas.openxmlformats.org/markup-compatibility/2006" xmlns:aink="http://schemas.microsoft.com/office/drawing/2016/ink" xmlns:am3d="http://schemas.microsoft.com/office/drawing/2017/model3d" xmlns:o="urn:schemas-microsoft-com:office:office" xmlns:r="http://schemas.openxmlformats.org/officeDocument/2006/relationships" xmlns:m="http://schemas.openxmlformats.org/officeDocument/2006/math" xmlns:v="urn:schemas-microsoft-com:vml" xmlns:wp14="http://schemas.microsoft.com/office/word/2010/wordprocessingDrawing" xmlns:wp="http://schemas.openxmlformats.org/drawingml/2006/wordprocessingDrawing" xmlns:w10="urn:schemas-microsoft-com:office:word" xmlns:w="http://schemas.openxmlformats.org/wordprocessingml/2006/main" xmlns:w14="http://schemas.microsoft.com/office/word/2010/wordml" xmlns:w15="http://schemas.microsoft.com/office/word/2012/wordml" xmlns:w16cex="http://schemas.microsoft.com/office/word/2018/wordml/cex" xmlns:w16cid="http://schemas.microsoft.com/office/word/2016/wordml/cid" xmlns:w16="http://schemas.microsoft.com/office/word/2018/wordml" xmlns:w16sdtdh="http://schemas.microsoft.com/office/word/2020/wordml/sdtdatahash" xmlns:w16se="http://schemas.microsoft.com/office/word/2015/wordml/symex" xmlns:wpg="http://schemas.microsoft.com/office/word/2010/wordprocessingGroup" xmlns:wpi="http://schemas.microsoft.com/office/word/2010/wordprocessingInk" xmlns:wne="http://schemas.microsoft.com/office/word/2006/wordml" xmlns:wps="http://schemas.microsoft.com/office/word/2010/wordprocessingShape" mc:Ignorable="w14 w15 w16se w16cid w16 w16cex w16sdtdh wp14">
   <w:abstractNum w:abstractNumId="0" w15:restartNumberingAfterBreak="0">
     <w:nsid w:val="00A566B9"/>
     <w:multiLevelType w:val="hybridMultilevel"/>
@@ -2287,7 +2323,7 @@
 </file>
 
 <file path=word/styles.xml><?xml version="1.0" encoding="utf-8"?>
-<w:styles xmlns:mc="http://schemas.openxmlformats.org/markup-compatibility/2006" xmlns:r="http://schemas.openxmlformats.org/officeDocument/2006/relationships" xmlns:w="http://schemas.openxmlformats.org/wordprocessingml/2006/main" xmlns:w14="http://schemas.microsoft.com/office/word/2010/wordml" xmlns:w15="http://schemas.microsoft.com/office/word/2012/wordml" xmlns:w16se="http://schemas.microsoft.com/office/word/2015/wordml/symex" mc:Ignorable="w14 w15 w16se">
+<w:styles xmlns:mc="http://schemas.openxmlformats.org/markup-compatibility/2006" xmlns:r="http://schemas.openxmlformats.org/officeDocument/2006/relationships" xmlns:w="http://schemas.openxmlformats.org/wordprocessingml/2006/main" xmlns:w14="http://schemas.microsoft.com/office/word/2010/wordml" xmlns:w15="http://schemas.microsoft.com/office/word/2012/wordml" xmlns:w16cex="http://schemas.microsoft.com/office/word/2018/wordml/cex" xmlns:w16cid="http://schemas.microsoft.com/office/word/2016/wordml/cid" xmlns:w16="http://schemas.microsoft.com/office/word/2018/wordml" xmlns:w16sdtdh="http://schemas.microsoft.com/office/word/2020/wordml/sdtdatahash" xmlns:w16se="http://schemas.microsoft.com/office/word/2015/wordml/symex" mc:Ignorable="w14 w15 w16se w16cid w16 w16cex w16sdtdh">
   <w:docDefaults>
     <w:rPrDefault>
       <w:rPr>
@@ -2303,7 +2339,7 @@
       </w:pPr>
     </w:pPrDefault>
   </w:docDefaults>
-  <w:latentStyles w:defLockedState="0" w:defUIPriority="99" w:defSemiHidden="0" w:defUnhideWhenUsed="0" w:defQFormat="0" w:count="371">
+  <w:latentStyles w:defLockedState="0" w:defUIPriority="99" w:defSemiHidden="0" w:defUnhideWhenUsed="0" w:defQFormat="0" w:count="376">
     <w:lsdException w:name="Normal" w:uiPriority="1" w:qFormat="1"/>
     <w:lsdException w:name="heading 1" w:uiPriority="0" w:qFormat="1"/>
     <w:lsdException w:name="heading 2" w:semiHidden="1" w:uiPriority="0" w:unhideWhenUsed="1" w:qFormat="1"/>
@@ -2409,7 +2445,6 @@
     <w:lsdException w:name="HTML Sample" w:semiHidden="1" w:unhideWhenUsed="1"/>
     <w:lsdException w:name="HTML Typewriter" w:semiHidden="1" w:unhideWhenUsed="1"/>
     <w:lsdException w:name="HTML Variable" w:semiHidden="1" w:unhideWhenUsed="1"/>
-    <w:lsdException w:name="Normal Table" w:semiHidden="1" w:unhideWhenUsed="1"/>
     <w:lsdException w:name="annotation subject" w:semiHidden="1" w:unhideWhenUsed="1"/>
     <w:lsdException w:name="No List" w:semiHidden="1" w:unhideWhenUsed="1"/>
     <w:lsdException w:name="Outline List 1" w:semiHidden="1" w:unhideWhenUsed="1"/>
@@ -2452,11 +2487,8 @@
     <w:lsdException w:name="Table Contemporary" w:semiHidden="1" w:unhideWhenUsed="1"/>
     <w:lsdException w:name="Table Elegant" w:semiHidden="1" w:unhideWhenUsed="1"/>
     <w:lsdException w:name="Table Professional" w:semiHidden="1" w:unhideWhenUsed="1"/>
-    <w:lsdException w:name="Table Subtle 1" w:semiHidden="1" w:unhideWhenUsed="1"/>
     <w:lsdException w:name="Table Subtle 2" w:semiHidden="1" w:unhideWhenUsed="1"/>
     <w:lsdException w:name="Table Web 1" w:semiHidden="1" w:unhideWhenUsed="1"/>
-    <w:lsdException w:name="Table Web 2" w:semiHidden="1" w:unhideWhenUsed="1"/>
-    <w:lsdException w:name="Table Web 3" w:semiHidden="1" w:unhideWhenUsed="1"/>
     <w:lsdException w:name="Balloon Text" w:semiHidden="1" w:unhideWhenUsed="1"/>
     <w:lsdException w:name="Table Grid" w:uiPriority="39"/>
     <w:lsdException w:name="Table Theme" w:semiHidden="1" w:unhideWhenUsed="1"/>
@@ -2675,6 +2707,11 @@
     <w:lsdException w:name="List Table 5 Dark Accent 6" w:uiPriority="50"/>
     <w:lsdException w:name="List Table 6 Colorful Accent 6" w:uiPriority="51"/>
     <w:lsdException w:name="List Table 7 Colorful Accent 6" w:uiPriority="52"/>
+    <w:lsdException w:name="Mention" w:semiHidden="1" w:unhideWhenUsed="1"/>
+    <w:lsdException w:name="Smart Hyperlink" w:semiHidden="1" w:unhideWhenUsed="1"/>
+    <w:lsdException w:name="Hashtag" w:semiHidden="1" w:unhideWhenUsed="1"/>
+    <w:lsdException w:name="Unresolved Mention" w:semiHidden="1" w:unhideWhenUsed="1"/>
+    <w:lsdException w:name="Smart Link" w:semiHidden="1" w:unhideWhenUsed="1"/>
   </w:latentStyles>
   <w:style w:type="paragraph" w:default="1" w:styleId="Normal">
     <w:name w:val="Normal"/>
@@ -2906,8 +2943,8 @@
       <w:u w:val="single"/>
     </w:rPr>
   </w:style>
-  <w:style w:type="character" w:customStyle="1" w:styleId="UnresolvedMention">
-    <w:name w:val="Unresolved Mention"/>
+  <w:style w:type="character" w:customStyle="1" w:styleId="Mentionnonrsolue1">
+    <w:name w:val="Mention non résolue1"/>
     <w:basedOn w:val="Policepardfaut"/>
     <w:uiPriority w:val="99"/>
     <w:semiHidden/>
@@ -2939,6 +2976,18 @@
     <w:rPr>
       <w:color w:val="954F72" w:themeColor="followedHyperlink"/>
       <w:u w:val="single"/>
+    </w:rPr>
+  </w:style>
+  <w:style w:type="character" w:styleId="Mentionnonrsolue">
+    <w:name w:val="Unresolved Mention"/>
+    <w:basedOn w:val="Policepardfaut"/>
+    <w:uiPriority w:val="99"/>
+    <w:semiHidden/>
+    <w:unhideWhenUsed/>
+    <w:rsid w:val="00E76902"/>
+    <w:rPr>
+      <w:color w:val="605E5C"/>
+      <w:shd w:val="clear" w:color="auto" w:fill="E1DFDD"/>
     </w:rPr>
   </w:style>
 </w:styles>

</xml_diff>